<commit_message>
updated Ranked/Risked Threat Report to add rank/risk mapping section
</commit_message>
<xml_diff>
--- a/source/reference_documents/secondary_documents/design phase/Ranked - Risked Threat Report/Ranked - Risked Threat Report.docx
+++ b/source/reference_documents/secondary_documents/design phase/Ranked - Risked Threat Report/Ranked - Risked Threat Report.docx
@@ -26,7 +26,7 @@
         <w:t xml:space="preserve">Version </w:t>
       </w:r>
       <w:r>
-        <w:t>3</w:t>
+        <w:t>4</w:t>
       </w:r>
     </w:p>
     <w:p>
@@ -43,7 +43,7 @@
         <w:rPr>
           <w:noProof/>
         </w:rPr>
-        <w:t>11/15/21 9:56 AM</w:t>
+        <w:t>12/6/21 9:40 AM</w:t>
       </w:r>
       <w:r>
         <w:fldChar w:fldCharType="end"/>
@@ -1126,6 +1126,232 @@
       </w:pPr>
       <w:r>
         <w:lastRenderedPageBreak/>
+        <w:t xml:space="preserve">Rank / Risk </w:t>
+      </w:r>
+      <w:r>
+        <w:t>Quantization</w:t>
+      </w:r>
+    </w:p>
+    <w:p>
+      <w:pPr>
+        <w:spacing w:after="240"/>
+        <w:jc w:val="both"/>
+      </w:pPr>
+      <w:r>
+        <w:t>R</w:t>
+      </w:r>
+      <w:r>
+        <w:t xml:space="preserve">ank </w:t>
+      </w:r>
+      <w:r>
+        <w:t xml:space="preserve">quantization can be mapped from information provided by ranking mechanisms such as </w:t>
+      </w:r>
+      <w:r>
+        <w:rPr>
+          <w:b/>
+          <w:bCs/>
+        </w:rPr>
+        <w:t>CVSS</w:t>
+      </w:r>
+      <w:r>
+        <w:t xml:space="preserve"> </w:t>
+      </w:r>
+      <w:r>
+        <w:rPr>
+          <w:b/>
+          <w:bCs/>
+          <w:color w:val="0070C0"/>
+          <w:vertAlign w:val="superscript"/>
+        </w:rPr>
+        <w:t>[6]</w:t>
+      </w:r>
+      <w:r>
+        <w:t xml:space="preserve"> to </w:t>
+      </w:r>
+      <w:r>
+        <w:rPr>
+          <w:b/>
+          <w:bCs/>
+        </w:rPr>
+        <w:t>ISO 21434</w:t>
+      </w:r>
+      <w:r>
+        <w:t xml:space="preserve"> as follows</w:t>
+      </w:r>
+      <w:r>
+        <w:t>:</w:t>
+      </w:r>
+    </w:p>
+    <w:p>
+      <w:r>
+        <w:rPr>
+          <w:noProof/>
+        </w:rPr>
+        <w:drawing>
+          <wp:inline distT="0" distB="0" distL="0" distR="0" wp14:anchorId="2F2D7CF7" wp14:editId="6967DAE3">
+            <wp:extent cx="5943600" cy="1029970"/>
+            <wp:effectExtent l="0" t="0" r="0" b="0"/>
+            <wp:docPr id="2" name="Picture 2" descr="Table&#10;&#10;Description automatically generated"/>
+            <wp:cNvGraphicFramePr>
+              <a:graphicFrameLocks xmlns:a="http://schemas.openxmlformats.org/drawingml/2006/main" noChangeAspect="1"/>
+            </wp:cNvGraphicFramePr>
+            <a:graphic xmlns:a="http://schemas.openxmlformats.org/drawingml/2006/main">
+              <a:graphicData uri="http://schemas.openxmlformats.org/drawingml/2006/picture">
+                <pic:pic xmlns:pic="http://schemas.openxmlformats.org/drawingml/2006/picture">
+                  <pic:nvPicPr>
+                    <pic:cNvPr id="2" name="Picture 2" descr="Table&#10;&#10;Description automatically generated"/>
+                    <pic:cNvPicPr/>
+                  </pic:nvPicPr>
+                  <pic:blipFill>
+                    <a:blip r:embed="rId7">
+                      <a:extLst>
+                        <a:ext uri="{28A0092B-C50C-407E-A947-70E740481C1C}">
+                          <a14:useLocalDpi xmlns:a14="http://schemas.microsoft.com/office/drawing/2010/main" val="0"/>
+                        </a:ext>
+                      </a:extLst>
+                    </a:blip>
+                    <a:stretch>
+                      <a:fillRect/>
+                    </a:stretch>
+                  </pic:blipFill>
+                  <pic:spPr>
+                    <a:xfrm>
+                      <a:off x="0" y="0"/>
+                      <a:ext cx="5943600" cy="1029970"/>
+                    </a:xfrm>
+                    <a:prstGeom prst="rect">
+                      <a:avLst/>
+                    </a:prstGeom>
+                  </pic:spPr>
+                </pic:pic>
+              </a:graphicData>
+            </a:graphic>
+          </wp:inline>
+        </w:drawing>
+      </w:r>
+    </w:p>
+    <w:p>
+      <w:pPr>
+        <w:spacing w:before="240" w:after="240"/>
+        <w:jc w:val="both"/>
+      </w:pPr>
+      <w:r>
+        <w:t>R</w:t>
+      </w:r>
+      <w:r>
+        <w:t xml:space="preserve">isk </w:t>
+      </w:r>
+      <w:r>
+        <w:t xml:space="preserve">quantization can be similarly mapped from information provided in </w:t>
+      </w:r>
+      <w:r>
+        <w:rPr>
+          <w:b/>
+          <w:bCs/>
+        </w:rPr>
+        <w:t>ISO 26262-3</w:t>
+      </w:r>
+      <w:r>
+        <w:t xml:space="preserve"> </w:t>
+      </w:r>
+      <w:r>
+        <w:rPr>
+          <w:b/>
+          <w:bCs/>
+          <w:color w:val="0070C0"/>
+          <w:vertAlign w:val="superscript"/>
+        </w:rPr>
+        <w:t>[7]</w:t>
+      </w:r>
+      <w:r>
+        <w:t xml:space="preserve"> and </w:t>
+      </w:r>
+      <w:r>
+        <w:rPr>
+          <w:b/>
+          <w:bCs/>
+        </w:rPr>
+        <w:t>ISO 14971</w:t>
+      </w:r>
+      <w:r>
+        <w:t xml:space="preserve"> </w:t>
+      </w:r>
+      <w:r>
+        <w:rPr>
+          <w:b/>
+          <w:bCs/>
+          <w:color w:val="0070C0"/>
+          <w:vertAlign w:val="superscript"/>
+        </w:rPr>
+        <w:t>[8]</w:t>
+      </w:r>
+      <w:r>
+        <w:t>:</w:t>
+      </w:r>
+    </w:p>
+    <w:p>
+      <w:pPr>
+        <w:rPr>
+          <w:sz w:val="40"/>
+          <w:szCs w:val="40"/>
+        </w:rPr>
+      </w:pPr>
+      <w:r>
+        <w:rPr>
+          <w:noProof/>
+        </w:rPr>
+        <w:drawing>
+          <wp:inline distT="0" distB="0" distL="0" distR="0" wp14:anchorId="23260CD7" wp14:editId="4B96C759">
+            <wp:extent cx="5943600" cy="2393315"/>
+            <wp:effectExtent l="0" t="0" r="0" b="0"/>
+            <wp:docPr id="3" name="Picture 3" descr="Table&#10;&#10;Description automatically generated"/>
+            <wp:cNvGraphicFramePr>
+              <a:graphicFrameLocks xmlns:a="http://schemas.openxmlformats.org/drawingml/2006/main" noChangeAspect="1"/>
+            </wp:cNvGraphicFramePr>
+            <a:graphic xmlns:a="http://schemas.openxmlformats.org/drawingml/2006/main">
+              <a:graphicData uri="http://schemas.openxmlformats.org/drawingml/2006/picture">
+                <pic:pic xmlns:pic="http://schemas.openxmlformats.org/drawingml/2006/picture">
+                  <pic:nvPicPr>
+                    <pic:cNvPr id="3" name="Picture 3" descr="Table&#10;&#10;Description automatically generated"/>
+                    <pic:cNvPicPr/>
+                  </pic:nvPicPr>
+                  <pic:blipFill>
+                    <a:blip r:embed="rId8">
+                      <a:extLst>
+                        <a:ext uri="{28A0092B-C50C-407E-A947-70E740481C1C}">
+                          <a14:useLocalDpi xmlns:a14="http://schemas.microsoft.com/office/drawing/2010/main" val="0"/>
+                        </a:ext>
+                      </a:extLst>
+                    </a:blip>
+                    <a:stretch>
+                      <a:fillRect/>
+                    </a:stretch>
+                  </pic:blipFill>
+                  <pic:spPr>
+                    <a:xfrm>
+                      <a:off x="0" y="0"/>
+                      <a:ext cx="5943600" cy="2393315"/>
+                    </a:xfrm>
+                    <a:prstGeom prst="rect">
+                      <a:avLst/>
+                    </a:prstGeom>
+                  </pic:spPr>
+                </pic:pic>
+              </a:graphicData>
+            </a:graphic>
+          </wp:inline>
+        </w:drawing>
+      </w:r>
+      <w:r>
+        <w:br w:type="page"/>
+      </w:r>
+    </w:p>
+    <w:p>
+      <w:pPr>
+        <w:pStyle w:val="Heading1"/>
+      </w:pPr>
+      <w:r>
+        <w:lastRenderedPageBreak/>
         <w:t>References</w:t>
       </w:r>
     </w:p>
@@ -1257,8 +1483,11 @@
           <w:numId w:val="1"/>
         </w:numPr>
         <w:rPr>
-          <w:b/>
-          <w:bCs/>
+          <w:rStyle w:val="Hyperlink"/>
+          <w:b/>
+          <w:bCs/>
+          <w:color w:val="auto"/>
+          <w:u w:val="none"/>
         </w:rPr>
       </w:pPr>
       <w:r>
@@ -1275,7 +1504,7 @@
         </w:rPr>
         <w:br/>
       </w:r>
-      <w:hyperlink r:id="rId7" w:history="1">
+      <w:hyperlink r:id="rId9" w:history="1">
         <w:r>
           <w:rPr>
             <w:rStyle w:val="Hyperlink"/>
@@ -1286,6 +1515,110 @@
           <w:t>https://www.first.org/cvss/</w:t>
         </w:r>
       </w:hyperlink>
+    </w:p>
+    <w:p>
+      <w:pPr>
+        <w:pStyle w:val="ListParagraph"/>
+        <w:numPr>
+          <w:ilvl w:val="0"/>
+          <w:numId w:val="1"/>
+        </w:numPr>
+        <w:rPr>
+          <w:b/>
+          <w:bCs/>
+        </w:rPr>
+      </w:pPr>
+      <w:r>
+        <w:rPr>
+          <w:b/>
+          <w:bCs/>
+        </w:rPr>
+        <w:t>ISO 26262-3:2018 Road vehicles – Functional safety – Part 3: Concept phase</w:t>
+      </w:r>
+      <w:r>
+        <w:rPr>
+          <w:b/>
+          <w:bCs/>
+        </w:rPr>
+        <w:br/>
+      </w:r>
+      <w:hyperlink r:id="rId10" w:history="1">
+        <w:r>
+          <w:rPr>
+            <w:rStyle w:val="Hyperlink"/>
+            <w:rFonts w:ascii="Courier New" w:hAnsi="Courier New" w:cs="Courier New"/>
+            <w:b/>
+            <w:bCs/>
+          </w:rPr>
+          <w:t>https://www.iso.org/standard/68385.html</w:t>
+        </w:r>
+      </w:hyperlink>
+      <w:r>
+        <w:rPr>
+          <w:rFonts w:ascii="Courier New" w:hAnsi="Courier New" w:cs="Courier New"/>
+          <w:b/>
+          <w:bCs/>
+        </w:rPr>
+        <w:t xml:space="preserve"> </w:t>
+      </w:r>
+    </w:p>
+    <w:p>
+      <w:pPr>
+        <w:pStyle w:val="ListParagraph"/>
+        <w:numPr>
+          <w:ilvl w:val="0"/>
+          <w:numId w:val="1"/>
+        </w:numPr>
+        <w:rPr>
+          <w:b/>
+          <w:bCs/>
+        </w:rPr>
+      </w:pPr>
+      <w:r>
+        <w:rPr>
+          <w:b/>
+          <w:bCs/>
+        </w:rPr>
+        <w:t>ISO 14971:2019 Medical devices – Application of risk management to medical devices</w:t>
+      </w:r>
+      <w:r>
+        <w:rPr>
+          <w:b/>
+          <w:bCs/>
+        </w:rPr>
+        <w:br/>
+      </w:r>
+      <w:hyperlink r:id="rId11" w:history="1">
+        <w:r>
+          <w:rPr>
+            <w:rStyle w:val="Hyperlink"/>
+            <w:rFonts w:ascii="Courier New" w:hAnsi="Courier New" w:cs="Courier New"/>
+            <w:b/>
+            <w:bCs/>
+          </w:rPr>
+          <w:t>https://www.iso.org/standard/72704.html</w:t>
+        </w:r>
+      </w:hyperlink>
+      <w:r>
+        <w:rPr>
+          <w:rFonts w:ascii="Courier New" w:hAnsi="Courier New" w:cs="Courier New"/>
+          <w:b/>
+          <w:bCs/>
+          <w:sz w:val="21"/>
+          <w:szCs w:val="21"/>
+        </w:rPr>
+        <w:t xml:space="preserve"> </w:t>
+      </w:r>
+      <w:r>
+        <w:rPr>
+          <w:rFonts w:ascii="Courier New" w:hAnsi="Courier New" w:cs="Courier New"/>
+          <w:b/>
+          <w:bCs/>
+          <w:sz w:val="21"/>
+          <w:szCs w:val="21"/>
+        </w:rPr>
+        <w:t xml:space="preserve"> </w:t>
+      </w:r>
     </w:p>
     <w:sectPr>
       <w:pgSz w:w="12240" w:h="15840"/>

</xml_diff>

<commit_message>
updated ranked / risked threat report to add FIPS 199 severity to risk quantization table
</commit_message>
<xml_diff>
--- a/source/reference_documents/secondary_documents/design phase/Ranked - Risked Threat Report/Ranked - Risked Threat Report.docx
+++ b/source/reference_documents/secondary_documents/design phase/Ranked - Risked Threat Report/Ranked - Risked Threat Report.docx
@@ -26,7 +26,7 @@
         <w:t xml:space="preserve">Version </w:t>
       </w:r>
       <w:r>
-        <w:t>4</w:t>
+        <w:t>5</w:t>
       </w:r>
     </w:p>
     <w:p>
@@ -43,7 +43,7 @@
         <w:rPr>
           <w:noProof/>
         </w:rPr>
-        <w:t>12/6/21 9:40 AM</w:t>
+        <w:t>5/19/22 2:15 PM</w:t>
       </w:r>
       <w:r>
         <w:fldChar w:fldCharType="end"/>
@@ -92,13 +92,8 @@
         <w:tab/>
       </w:r>
       <w:r>
-        <w:t xml:space="preserve">Matthew </w:t>
-      </w:r>
-      <w:proofErr w:type="spellStart"/>
-      <w:r>
-        <w:t>Bourdua</w:t>
-      </w:r>
-      <w:proofErr w:type="spellEnd"/>
+        <w:t>Matthew Bourdua</w:t>
+      </w:r>
     </w:p>
     <w:p>
       <w:pPr>
@@ -294,12 +289,44 @@
           <w:bCs/>
           <w:lang w:val="en-US"/>
         </w:rPr>
-        <w:t>Creative Commons Attribution-Share Alike (CC4-SA)</w:t>
-      </w:r>
-      <w:r>
-        <w:rPr>
+        <w:t>Creative Commons Attribution-Share Alike (CC</w:t>
+      </w:r>
+      <w:r>
+        <w:rPr>
+          <w:b/>
+          <w:bCs/>
           <w:lang w:val="en-US"/>
         </w:rPr>
+        <w:t xml:space="preserve"> BY</w:t>
+      </w:r>
+      <w:r>
+        <w:rPr>
+          <w:b/>
+          <w:bCs/>
+          <w:lang w:val="en-US"/>
+        </w:rPr>
+        <w:t>-SA</w:t>
+      </w:r>
+      <w:r>
+        <w:rPr>
+          <w:b/>
+          <w:bCs/>
+          <w:lang w:val="en-US"/>
+        </w:rPr>
+        <w:t>-4.0</w:t>
+      </w:r>
+      <w:r>
+        <w:rPr>
+          <w:b/>
+          <w:bCs/>
+          <w:lang w:val="en-US"/>
+        </w:rPr>
+        <w:t>)</w:t>
+      </w:r>
+      <w:r>
+        <w:rPr>
+          <w:lang w:val="en-US"/>
+        </w:rPr>
         <w:t xml:space="preserve"> License</w:t>
       </w:r>
       <w:r>
@@ -311,7 +338,7 @@
         <w:pStyle w:val="FirstParagraph"/>
         <w:jc w:val="both"/>
       </w:pPr>
-      <w:hyperlink r:id="rId5" w:history="1">
+      <w:hyperlink r:id="rId7" w:history="1">
         <w:r>
           <w:rPr>
             <w:rStyle w:val="Hyperlink"/>
@@ -386,7 +413,7 @@
                     <pic:cNvPicPr/>
                   </pic:nvPicPr>
                   <pic:blipFill>
-                    <a:blip r:embed="rId6">
+                    <a:blip r:embed="rId8">
                       <a:extLst>
                         <a:ext uri="{28A0092B-C50C-407E-A947-70E740481C1C}">
                           <a14:useLocalDpi xmlns:a14="http://schemas.microsoft.com/office/drawing/2010/main" val="0"/>
@@ -1126,10 +1153,7 @@
       </w:pPr>
       <w:r>
         <w:lastRenderedPageBreak/>
-        <w:t xml:space="preserve">Rank / Risk </w:t>
-      </w:r>
-      <w:r>
-        <w:t>Quantization</w:t>
+        <w:t>Rank / Risk Quantization</w:t>
       </w:r>
     </w:p>
     <w:p>
@@ -1138,13 +1162,7 @@
         <w:jc w:val="both"/>
       </w:pPr>
       <w:r>
-        <w:t>R</w:t>
-      </w:r>
-      <w:r>
-        <w:t xml:space="preserve">ank </w:t>
-      </w:r>
-      <w:r>
-        <w:t xml:space="preserve">quantization can be mapped from information provided by ranking mechanisms such as </w:t>
+        <w:t xml:space="preserve">Rank quantization can be mapped from information provided by ranking mechanisms such as </w:t>
       </w:r>
       <w:r>
         <w:rPr>
@@ -1176,10 +1194,7 @@
         <w:t>ISO 21434</w:t>
       </w:r>
       <w:r>
-        <w:t xml:space="preserve"> as follows</w:t>
-      </w:r>
-      <w:r>
-        <w:t>:</w:t>
+        <w:t xml:space="preserve"> as follows:</w:t>
       </w:r>
     </w:p>
     <w:p>
@@ -1203,7 +1218,7 @@
                     <pic:cNvPicPr/>
                   </pic:nvPicPr>
                   <pic:blipFill>
-                    <a:blip r:embed="rId7">
+                    <a:blip r:embed="rId9">
                       <a:extLst>
                         <a:ext uri="{28A0092B-C50C-407E-A947-70E740481C1C}">
                           <a14:useLocalDpi xmlns:a14="http://schemas.microsoft.com/office/drawing/2010/main" val="0"/>
@@ -1236,13 +1251,7 @@
         <w:jc w:val="both"/>
       </w:pPr>
       <w:r>
-        <w:t>R</w:t>
-      </w:r>
-      <w:r>
-        <w:t xml:space="preserve">isk </w:t>
-      </w:r>
-      <w:r>
-        <w:t xml:space="preserve">quantization can be similarly mapped from information provided in </w:t>
+        <w:t xml:space="preserve">Risk quantization can be similarly mapped from information provided in </w:t>
       </w:r>
       <w:r>
         <w:rPr>
@@ -1264,7 +1273,7 @@
         <w:t>[7]</w:t>
       </w:r>
       <w:r>
-        <w:t xml:space="preserve"> and </w:t>
+        <w:t xml:space="preserve">, </w:t>
       </w:r>
       <w:r>
         <w:rPr>
@@ -1286,7 +1295,29 @@
         <w:t>[8]</w:t>
       </w:r>
       <w:r>
-        <w:t>:</w:t>
+        <w:t xml:space="preserve"> and </w:t>
+      </w:r>
+      <w:r>
+        <w:rPr>
+          <w:b/>
+          <w:bCs/>
+        </w:rPr>
+        <w:t>FIPS 199</w:t>
+      </w:r>
+      <w:r>
+        <w:t xml:space="preserve"> </w:t>
+      </w:r>
+      <w:r>
+        <w:rPr>
+          <w:b/>
+          <w:bCs/>
+          <w:color w:val="0070C0"/>
+          <w:vertAlign w:val="superscript"/>
+        </w:rPr>
+        <w:t>[9]</w:t>
+      </w:r>
+      <w:r>
+        <w:t xml:space="preserve">: </w:t>
       </w:r>
     </w:p>
     <w:p>
@@ -1301,10 +1332,10 @@
           <w:noProof/>
         </w:rPr>
         <w:drawing>
-          <wp:inline distT="0" distB="0" distL="0" distR="0" wp14:anchorId="23260CD7" wp14:editId="4B96C759">
-            <wp:extent cx="5943600" cy="2393315"/>
+          <wp:inline distT="0" distB="0" distL="0" distR="0" wp14:anchorId="23260CD7" wp14:editId="6C203A97">
+            <wp:extent cx="5943600" cy="2162907"/>
             <wp:effectExtent l="0" t="0" r="0" b="0"/>
-            <wp:docPr id="3" name="Picture 3" descr="Table&#10;&#10;Description automatically generated"/>
+            <wp:docPr id="3" name="Picture 3"/>
             <wp:cNvGraphicFramePr>
               <a:graphicFrameLocks xmlns:a="http://schemas.openxmlformats.org/drawingml/2006/main" noChangeAspect="1"/>
             </wp:cNvGraphicFramePr>
@@ -1312,11 +1343,11 @@
               <a:graphicData uri="http://schemas.openxmlformats.org/drawingml/2006/picture">
                 <pic:pic xmlns:pic="http://schemas.openxmlformats.org/drawingml/2006/picture">
                   <pic:nvPicPr>
-                    <pic:cNvPr id="3" name="Picture 3" descr="Table&#10;&#10;Description automatically generated"/>
+                    <pic:cNvPr id="3" name="Picture 3"/>
                     <pic:cNvPicPr/>
                   </pic:nvPicPr>
                   <pic:blipFill>
-                    <a:blip r:embed="rId8">
+                    <a:blip r:embed="rId10">
                       <a:extLst>
                         <a:ext uri="{28A0092B-C50C-407E-A947-70E740481C1C}">
                           <a14:useLocalDpi xmlns:a14="http://schemas.microsoft.com/office/drawing/2010/main" val="0"/>
@@ -1330,7 +1361,7 @@
                   <pic:spPr>
                     <a:xfrm>
                       <a:off x="0" y="0"/>
-                      <a:ext cx="5943600" cy="2393315"/>
+                      <a:ext cx="5943600" cy="2162907"/>
                     </a:xfrm>
                     <a:prstGeom prst="rect">
                       <a:avLst/>
@@ -1504,7 +1535,7 @@
         </w:rPr>
         <w:br/>
       </w:r>
-      <w:hyperlink r:id="rId9" w:history="1">
+      <w:hyperlink r:id="rId11" w:history="1">
         <w:r>
           <w:rPr>
             <w:rStyle w:val="Hyperlink"/>
@@ -1542,7 +1573,7 @@
         </w:rPr>
         <w:br/>
       </w:r>
-      <w:hyperlink r:id="rId10" w:history="1">
+      <w:hyperlink r:id="rId12" w:history="1">
         <w:r>
           <w:rPr>
             <w:rStyle w:val="Hyperlink"/>
@@ -1588,7 +1619,7 @@
         </w:rPr>
         <w:br/>
       </w:r>
-      <w:hyperlink r:id="rId11" w:history="1">
+      <w:hyperlink r:id="rId13" w:history="1">
         <w:r>
           <w:rPr>
             <w:rStyle w:val="Hyperlink"/>
@@ -1599,35 +1630,243 @@
           <w:t>https://www.iso.org/standard/72704.html</w:t>
         </w:r>
       </w:hyperlink>
+    </w:p>
+    <w:p>
+      <w:pPr>
+        <w:pStyle w:val="ListParagraph"/>
+        <w:numPr>
+          <w:ilvl w:val="0"/>
+          <w:numId w:val="1"/>
+        </w:numPr>
+        <w:rPr>
+          <w:b/>
+          <w:bCs/>
+          <w:lang w:val="en-US"/>
+        </w:rPr>
+      </w:pPr>
+      <w:r>
+        <w:rPr>
+          <w:b/>
+          <w:bCs/>
+        </w:rPr>
+        <w:t xml:space="preserve">NIST FIPS 199 </w:t>
+      </w:r>
+      <w:r>
+        <w:rPr>
+          <w:b/>
+          <w:bCs/>
+          <w:lang w:val="en-US"/>
+        </w:rPr>
+        <w:t>Standards for Security Categorization of Federal Information and Information Systems</w:t>
+      </w:r>
+      <w:r>
+        <w:rPr>
+          <w:b/>
+          <w:bCs/>
+          <w:lang w:val="en-US"/>
+        </w:rPr>
+        <w:br/>
+      </w:r>
+      <w:hyperlink r:id="rId14" w:history="1">
+        <w:r>
+          <w:rPr>
+            <w:rStyle w:val="Hyperlink"/>
+            <w:rFonts w:ascii="Courier New" w:hAnsi="Courier New" w:cs="Courier New"/>
+            <w:b/>
+            <w:bCs/>
+            <w:lang w:val="en-US"/>
+          </w:rPr>
+          <w:t>https://nvlpubs.nist.gov/nistpubs/FIPS/NIST.FIPS.199.pdf</w:t>
+        </w:r>
+      </w:hyperlink>
       <w:r>
         <w:rPr>
           <w:rFonts w:ascii="Courier New" w:hAnsi="Courier New" w:cs="Courier New"/>
           <w:b/>
           <w:bCs/>
-          <w:sz w:val="21"/>
-          <w:szCs w:val="21"/>
+          <w:lang w:val="en-US"/>
         </w:rPr>
         <w:t xml:space="preserve"> </w:t>
       </w:r>
-      <w:r>
-        <w:rPr>
-          <w:rFonts w:ascii="Courier New" w:hAnsi="Courier New" w:cs="Courier New"/>
-          <w:b/>
-          <w:bCs/>
-          <w:sz w:val="21"/>
-          <w:szCs w:val="21"/>
-        </w:rPr>
-        <w:t xml:space="preserve"> </w:t>
-      </w:r>
     </w:p>
     <w:sectPr>
+      <w:footerReference w:type="even" r:id="rId15"/>
+      <w:footerReference w:type="default" r:id="rId16"/>
       <w:pgSz w:w="12240" w:h="15840"/>
       <w:pgMar w:top="1440" w:right="1440" w:bottom="1440" w:left="1440" w:header="720" w:footer="720" w:gutter="0"/>
       <w:pgNumType w:start="1"/>
       <w:cols w:space="720"/>
+      <w:titlePg/>
     </w:sectPr>
   </w:body>
 </w:document>
+</file>
+
+<file path=word/endnotes.xml><?xml version="1.0" encoding="utf-8"?>
+<w:endnotes xmlns:wpc="http://schemas.microsoft.com/office/word/2010/wordprocessingCanvas" xmlns:cx="http://schemas.microsoft.com/office/drawing/2014/chartex" xmlns:cx1="http://schemas.microsoft.com/office/drawing/2015/9/8/chartex" xmlns:cx2="http://schemas.microsoft.com/office/drawing/2015/10/21/chartex" xmlns:cx3="http://schemas.microsoft.com/office/drawing/2016/5/9/chartex" xmlns:cx4="http://schemas.microsoft.com/office/drawing/2016/5/10/chartex" xmlns:cx5="http://schemas.microsoft.com/office/drawing/2016/5/11/chartex" xmlns:cx6="http://schemas.microsoft.com/office/drawing/2016/5/12/chartex" xmlns:cx7="http://schemas.microsoft.com/office/drawing/2016/5/13/chartex" xmlns:cx8="http://schemas.microsoft.com/office/drawing/2016/5/14/chartex" xmlns:mc="http://schemas.openxmlformats.org/markup-compatibility/2006" xmlns:aink="http://schemas.microsoft.com/office/drawing/2016/ink" xmlns:am3d="http://schemas.microsoft.com/office/drawing/2017/model3d" xmlns:o="urn:schemas-microsoft-com:office:office" xmlns:r="http://schemas.openxmlformats.org/officeDocument/2006/relationships" xmlns:m="http://schemas.openxmlformats.org/officeDocument/2006/math" xmlns:v="urn:schemas-microsoft-com:vml" xmlns:wp14="http://schemas.microsoft.com/office/word/2010/wordprocessingDrawing" xmlns:wp="http://schemas.openxmlformats.org/drawingml/2006/wordprocessingDrawing" xmlns:w10="urn:schemas-microsoft-com:office:word" xmlns:w="http://schemas.openxmlformats.org/wordprocessingml/2006/main" xmlns:w14="http://schemas.microsoft.com/office/word/2010/wordml" xmlns:w15="http://schemas.microsoft.com/office/word/2012/wordml" xmlns:w16cex="http://schemas.microsoft.com/office/word/2018/wordml/cex" xmlns:w16cid="http://schemas.microsoft.com/office/word/2016/wordml/cid" xmlns:w16="http://schemas.microsoft.com/office/word/2018/wordml" xmlns:w16se="http://schemas.microsoft.com/office/word/2015/wordml/symex" xmlns:wpg="http://schemas.microsoft.com/office/word/2010/wordprocessingGroup" xmlns:wpi="http://schemas.microsoft.com/office/word/2010/wordprocessingInk" xmlns:wne="http://schemas.microsoft.com/office/word/2006/wordml" xmlns:wps="http://schemas.microsoft.com/office/word/2010/wordprocessingShape" mc:Ignorable="w14 w15 w16se w16cid w16 w16cex wp14">
+  <w:endnote w:type="separator" w:id="-1">
+    <w:p>
+      <w:pPr>
+        <w:spacing w:line="240" w:lineRule="auto"/>
+      </w:pPr>
+      <w:r>
+        <w:separator/>
+      </w:r>
+    </w:p>
+  </w:endnote>
+  <w:endnote w:type="continuationSeparator" w:id="0">
+    <w:p>
+      <w:pPr>
+        <w:spacing w:line="240" w:lineRule="auto"/>
+      </w:pPr>
+      <w:r>
+        <w:continuationSeparator/>
+      </w:r>
+    </w:p>
+  </w:endnote>
+</w:endnotes>
+</file>
+
+<file path=word/footer1.xml><?xml version="1.0" encoding="utf-8"?>
+<w:ftr xmlns:wpc="http://schemas.microsoft.com/office/word/2010/wordprocessingCanvas" xmlns:cx="http://schemas.microsoft.com/office/drawing/2014/chartex" xmlns:cx1="http://schemas.microsoft.com/office/drawing/2015/9/8/chartex" xmlns:cx2="http://schemas.microsoft.com/office/drawing/2015/10/21/chartex" xmlns:cx3="http://schemas.microsoft.com/office/drawing/2016/5/9/chartex" xmlns:cx4="http://schemas.microsoft.com/office/drawing/2016/5/10/chartex" xmlns:cx5="http://schemas.microsoft.com/office/drawing/2016/5/11/chartex" xmlns:cx6="http://schemas.microsoft.com/office/drawing/2016/5/12/chartex" xmlns:cx7="http://schemas.microsoft.com/office/drawing/2016/5/13/chartex" xmlns:cx8="http://schemas.microsoft.com/office/drawing/2016/5/14/chartex" xmlns:mc="http://schemas.openxmlformats.org/markup-compatibility/2006" xmlns:aink="http://schemas.microsoft.com/office/drawing/2016/ink" xmlns:am3d="http://schemas.microsoft.com/office/drawing/2017/model3d" xmlns:o="urn:schemas-microsoft-com:office:office" xmlns:r="http://schemas.openxmlformats.org/officeDocument/2006/relationships" xmlns:m="http://schemas.openxmlformats.org/officeDocument/2006/math" xmlns:v="urn:schemas-microsoft-com:vml" xmlns:wp14="http://schemas.microsoft.com/office/word/2010/wordprocessingDrawing" xmlns:wp="http://schemas.openxmlformats.org/drawingml/2006/wordprocessingDrawing" xmlns:w10="urn:schemas-microsoft-com:office:word" xmlns:w="http://schemas.openxmlformats.org/wordprocessingml/2006/main" xmlns:w14="http://schemas.microsoft.com/office/word/2010/wordml" xmlns:w15="http://schemas.microsoft.com/office/word/2012/wordml" xmlns:w16cex="http://schemas.microsoft.com/office/word/2018/wordml/cex" xmlns:w16cid="http://schemas.microsoft.com/office/word/2016/wordml/cid" xmlns:w16="http://schemas.microsoft.com/office/word/2018/wordml" xmlns:w16se="http://schemas.microsoft.com/office/word/2015/wordml/symex" xmlns:wpg="http://schemas.microsoft.com/office/word/2010/wordprocessingGroup" xmlns:wpi="http://schemas.microsoft.com/office/word/2010/wordprocessingInk" xmlns:wne="http://schemas.microsoft.com/office/word/2006/wordml" xmlns:wps="http://schemas.microsoft.com/office/word/2010/wordprocessingShape" mc:Ignorable="w14 w15 w16se w16cid w16 w16cex wp14">
+  <w:sdt>
+    <w:sdtPr>
+      <w:rPr>
+        <w:rStyle w:val="PageNumber"/>
+      </w:rPr>
+      <w:id w:val="1009412840"/>
+      <w:docPartObj>
+        <w:docPartGallery w:val="Page Numbers (Bottom of Page)"/>
+        <w:docPartUnique/>
+      </w:docPartObj>
+    </w:sdtPr>
+    <w:sdtContent>
+      <w:p>
+        <w:pPr>
+          <w:pStyle w:val="Footer"/>
+          <w:framePr w:wrap="none" w:vAnchor="text" w:hAnchor="margin" w:xAlign="right" w:y="1"/>
+          <w:rPr>
+            <w:rStyle w:val="PageNumber"/>
+          </w:rPr>
+        </w:pPr>
+        <w:r>
+          <w:rPr>
+            <w:rStyle w:val="PageNumber"/>
+          </w:rPr>
+          <w:fldChar w:fldCharType="begin"/>
+        </w:r>
+        <w:r>
+          <w:rPr>
+            <w:rStyle w:val="PageNumber"/>
+          </w:rPr>
+          <w:instrText xml:space="preserve"> PAGE </w:instrText>
+        </w:r>
+        <w:r>
+          <w:rPr>
+            <w:rStyle w:val="PageNumber"/>
+          </w:rPr>
+          <w:fldChar w:fldCharType="end"/>
+        </w:r>
+      </w:p>
+    </w:sdtContent>
+  </w:sdt>
+  <w:p>
+    <w:pPr>
+      <w:pStyle w:val="Footer"/>
+      <w:ind w:right="360"/>
+    </w:pPr>
+  </w:p>
+</w:ftr>
+</file>
+
+<file path=word/footer2.xml><?xml version="1.0" encoding="utf-8"?>
+<w:ftr xmlns:wpc="http://schemas.microsoft.com/office/word/2010/wordprocessingCanvas" xmlns:cx="http://schemas.microsoft.com/office/drawing/2014/chartex" xmlns:cx1="http://schemas.microsoft.com/office/drawing/2015/9/8/chartex" xmlns:cx2="http://schemas.microsoft.com/office/drawing/2015/10/21/chartex" xmlns:cx3="http://schemas.microsoft.com/office/drawing/2016/5/9/chartex" xmlns:cx4="http://schemas.microsoft.com/office/drawing/2016/5/10/chartex" xmlns:cx5="http://schemas.microsoft.com/office/drawing/2016/5/11/chartex" xmlns:cx6="http://schemas.microsoft.com/office/drawing/2016/5/12/chartex" xmlns:cx7="http://schemas.microsoft.com/office/drawing/2016/5/13/chartex" xmlns:cx8="http://schemas.microsoft.com/office/drawing/2016/5/14/chartex" xmlns:mc="http://schemas.openxmlformats.org/markup-compatibility/2006" xmlns:aink="http://schemas.microsoft.com/office/drawing/2016/ink" xmlns:am3d="http://schemas.microsoft.com/office/drawing/2017/model3d" xmlns:o="urn:schemas-microsoft-com:office:office" xmlns:r="http://schemas.openxmlformats.org/officeDocument/2006/relationships" xmlns:m="http://schemas.openxmlformats.org/officeDocument/2006/math" xmlns:v="urn:schemas-microsoft-com:vml" xmlns:wp14="http://schemas.microsoft.com/office/word/2010/wordprocessingDrawing" xmlns:wp="http://schemas.openxmlformats.org/drawingml/2006/wordprocessingDrawing" xmlns:w10="urn:schemas-microsoft-com:office:word" xmlns:w="http://schemas.openxmlformats.org/wordprocessingml/2006/main" xmlns:w14="http://schemas.microsoft.com/office/word/2010/wordml" xmlns:w15="http://schemas.microsoft.com/office/word/2012/wordml" xmlns:w16cex="http://schemas.microsoft.com/office/word/2018/wordml/cex" xmlns:w16cid="http://schemas.microsoft.com/office/word/2016/wordml/cid" xmlns:w16="http://schemas.microsoft.com/office/word/2018/wordml" xmlns:w16se="http://schemas.microsoft.com/office/word/2015/wordml/symex" xmlns:wpg="http://schemas.microsoft.com/office/word/2010/wordprocessingGroup" xmlns:wpi="http://schemas.microsoft.com/office/word/2010/wordprocessingInk" xmlns:wne="http://schemas.microsoft.com/office/word/2006/wordml" xmlns:wps="http://schemas.microsoft.com/office/word/2010/wordprocessingShape" mc:Ignorable="w14 w15 w16se w16cid w16 w16cex wp14">
+  <w:sdt>
+    <w:sdtPr>
+      <w:rPr>
+        <w:rStyle w:val="PageNumber"/>
+      </w:rPr>
+      <w:id w:val="-970750409"/>
+      <w:docPartObj>
+        <w:docPartGallery w:val="Page Numbers (Bottom of Page)"/>
+        <w:docPartUnique/>
+      </w:docPartObj>
+    </w:sdtPr>
+    <w:sdtContent>
+      <w:p>
+        <w:pPr>
+          <w:pStyle w:val="Footer"/>
+          <w:framePr w:wrap="none" w:vAnchor="text" w:hAnchor="margin" w:xAlign="right" w:y="1"/>
+          <w:rPr>
+            <w:rStyle w:val="PageNumber"/>
+          </w:rPr>
+        </w:pPr>
+        <w:r>
+          <w:rPr>
+            <w:rStyle w:val="PageNumber"/>
+          </w:rPr>
+          <w:fldChar w:fldCharType="begin"/>
+        </w:r>
+        <w:r>
+          <w:rPr>
+            <w:rStyle w:val="PageNumber"/>
+          </w:rPr>
+          <w:instrText xml:space="preserve"> PAGE </w:instrText>
+        </w:r>
+        <w:r>
+          <w:rPr>
+            <w:rStyle w:val="PageNumber"/>
+          </w:rPr>
+          <w:fldChar w:fldCharType="separate"/>
+        </w:r>
+        <w:r>
+          <w:rPr>
+            <w:rStyle w:val="PageNumber"/>
+            <w:noProof/>
+          </w:rPr>
+          <w:t>1</w:t>
+        </w:r>
+        <w:r>
+          <w:rPr>
+            <w:rStyle w:val="PageNumber"/>
+          </w:rPr>
+          <w:fldChar w:fldCharType="end"/>
+        </w:r>
+      </w:p>
+    </w:sdtContent>
+  </w:sdt>
+  <w:p>
+    <w:pPr>
+      <w:pStyle w:val="Footer"/>
+      <w:ind w:right="360"/>
+    </w:pPr>
+  </w:p>
+</w:ftr>
+</file>
+
+<file path=word/footnotes.xml><?xml version="1.0" encoding="utf-8"?>
+<w:footnotes xmlns:wpc="http://schemas.microsoft.com/office/word/2010/wordprocessingCanvas" xmlns:cx="http://schemas.microsoft.com/office/drawing/2014/chartex" xmlns:cx1="http://schemas.microsoft.com/office/drawing/2015/9/8/chartex" xmlns:cx2="http://schemas.microsoft.com/office/drawing/2015/10/21/chartex" xmlns:cx3="http://schemas.microsoft.com/office/drawing/2016/5/9/chartex" xmlns:cx4="http://schemas.microsoft.com/office/drawing/2016/5/10/chartex" xmlns:cx5="http://schemas.microsoft.com/office/drawing/2016/5/11/chartex" xmlns:cx6="http://schemas.microsoft.com/office/drawing/2016/5/12/chartex" xmlns:cx7="http://schemas.microsoft.com/office/drawing/2016/5/13/chartex" xmlns:cx8="http://schemas.microsoft.com/office/drawing/2016/5/14/chartex" xmlns:mc="http://schemas.openxmlformats.org/markup-compatibility/2006" xmlns:aink="http://schemas.microsoft.com/office/drawing/2016/ink" xmlns:am3d="http://schemas.microsoft.com/office/drawing/2017/model3d" xmlns:o="urn:schemas-microsoft-com:office:office" xmlns:r="http://schemas.openxmlformats.org/officeDocument/2006/relationships" xmlns:m="http://schemas.openxmlformats.org/officeDocument/2006/math" xmlns:v="urn:schemas-microsoft-com:vml" xmlns:wp14="http://schemas.microsoft.com/office/word/2010/wordprocessingDrawing" xmlns:wp="http://schemas.openxmlformats.org/drawingml/2006/wordprocessingDrawing" xmlns:w10="urn:schemas-microsoft-com:office:word" xmlns:w="http://schemas.openxmlformats.org/wordprocessingml/2006/main" xmlns:w14="http://schemas.microsoft.com/office/word/2010/wordml" xmlns:w15="http://schemas.microsoft.com/office/word/2012/wordml" xmlns:w16cex="http://schemas.microsoft.com/office/word/2018/wordml/cex" xmlns:w16cid="http://schemas.microsoft.com/office/word/2016/wordml/cid" xmlns:w16="http://schemas.microsoft.com/office/word/2018/wordml" xmlns:w16se="http://schemas.microsoft.com/office/word/2015/wordml/symex" xmlns:wpg="http://schemas.microsoft.com/office/word/2010/wordprocessingGroup" xmlns:wpi="http://schemas.microsoft.com/office/word/2010/wordprocessingInk" xmlns:wne="http://schemas.microsoft.com/office/word/2006/wordml" xmlns:wps="http://schemas.microsoft.com/office/word/2010/wordprocessingShape" mc:Ignorable="w14 w15 w16se w16cid w16 w16cex wp14">
+  <w:footnote w:type="separator" w:id="-1">
+    <w:p>
+      <w:pPr>
+        <w:spacing w:line="240" w:lineRule="auto"/>
+      </w:pPr>
+      <w:r>
+        <w:separator/>
+      </w:r>
+    </w:p>
+  </w:footnote>
+  <w:footnote w:type="continuationSeparator" w:id="0">
+    <w:p>
+      <w:pPr>
+        <w:spacing w:line="240" w:lineRule="auto"/>
+      </w:pPr>
+      <w:r>
+        <w:continuationSeparator/>
+      </w:r>
+    </w:p>
+  </w:footnote>
+</w:footnotes>
 </file>
 
 <file path=word/numbering.xml><?xml version="1.0" encoding="utf-8"?>
@@ -2353,7 +2592,6 @@
   <w:style w:type="character" w:default="1" w:styleId="DefaultParagraphFont">
     <w:name w:val="Default Paragraph Font"/>
     <w:uiPriority w:val="1"/>
-    <w:semiHidden/>
     <w:unhideWhenUsed/>
   </w:style>
   <w:style w:type="table" w:default="1" w:styleId="TableNormal">
@@ -2509,6 +2747,75 @@
     <w:uiPriority w:val="99"/>
     <w:semiHidden/>
     <w:rsid w:val="002A7893"/>
+  </w:style>
+  <w:style w:type="paragraph" w:styleId="NormalWeb">
+    <w:name w:val="Normal (Web)"/>
+    <w:basedOn w:val="Normal"/>
+    <w:uiPriority w:val="99"/>
+    <w:semiHidden/>
+    <w:unhideWhenUsed/>
+    <w:rsid w:val="006865B6"/>
+    <w:pPr>
+      <w:spacing w:before="100" w:beforeAutospacing="1" w:after="100" w:afterAutospacing="1" w:line="240" w:lineRule="auto"/>
+    </w:pPr>
+    <w:rPr>
+      <w:rFonts w:ascii="Times New Roman" w:eastAsia="Times New Roman" w:hAnsi="Times New Roman" w:cs="Times New Roman"/>
+      <w:sz w:val="24"/>
+      <w:szCs w:val="24"/>
+      <w:lang w:val="en-US"/>
+    </w:rPr>
+  </w:style>
+  <w:style w:type="paragraph" w:styleId="Header">
+    <w:name w:val="header"/>
+    <w:basedOn w:val="Normal"/>
+    <w:link w:val="HeaderChar"/>
+    <w:uiPriority w:val="99"/>
+    <w:unhideWhenUsed/>
+    <w:rsid w:val="0052052D"/>
+    <w:pPr>
+      <w:tabs>
+        <w:tab w:val="center" w:pos="4680"/>
+        <w:tab w:val="right" w:pos="9360"/>
+      </w:tabs>
+      <w:spacing w:line="240" w:lineRule="auto"/>
+    </w:pPr>
+  </w:style>
+  <w:style w:type="character" w:customStyle="1" w:styleId="HeaderChar">
+    <w:name w:val="Header Char"/>
+    <w:basedOn w:val="DefaultParagraphFont"/>
+    <w:link w:val="Header"/>
+    <w:uiPriority w:val="99"/>
+    <w:rsid w:val="0052052D"/>
+  </w:style>
+  <w:style w:type="paragraph" w:styleId="Footer">
+    <w:name w:val="footer"/>
+    <w:basedOn w:val="Normal"/>
+    <w:link w:val="FooterChar"/>
+    <w:uiPriority w:val="99"/>
+    <w:unhideWhenUsed/>
+    <w:rsid w:val="0052052D"/>
+    <w:pPr>
+      <w:tabs>
+        <w:tab w:val="center" w:pos="4680"/>
+        <w:tab w:val="right" w:pos="9360"/>
+      </w:tabs>
+      <w:spacing w:line="240" w:lineRule="auto"/>
+    </w:pPr>
+  </w:style>
+  <w:style w:type="character" w:customStyle="1" w:styleId="FooterChar">
+    <w:name w:val="Footer Char"/>
+    <w:basedOn w:val="DefaultParagraphFont"/>
+    <w:link w:val="Footer"/>
+    <w:uiPriority w:val="99"/>
+    <w:rsid w:val="0052052D"/>
+  </w:style>
+  <w:style w:type="character" w:styleId="PageNumber">
+    <w:name w:val="page number"/>
+    <w:basedOn w:val="DefaultParagraphFont"/>
+    <w:uiPriority w:val="99"/>
+    <w:semiHidden/>
+    <w:unhideWhenUsed/>
+    <w:rsid w:val="0052052D"/>
   </w:style>
 </w:styles>
 </file>

</xml_diff>

<commit_message>
updated Ranked / Risked Threat Report to correct a typo
</commit_message>
<xml_diff>
--- a/source/reference_documents/secondary_documents/design phase/Ranked - Risked Threat Report/Ranked - Risked Threat Report.docx
+++ b/source/reference_documents/secondary_documents/design phase/Ranked - Risked Threat Report/Ranked - Risked Threat Report.docx
@@ -26,7 +26,7 @@
         <w:t xml:space="preserve">Version </w:t>
       </w:r>
       <w:r>
-        <w:t>5</w:t>
+        <w:t>6</w:t>
       </w:r>
     </w:p>
     <w:p>
@@ -43,7 +43,7 @@
         <w:rPr>
           <w:noProof/>
         </w:rPr>
-        <w:t>5/19/22 2:15 PM</w:t>
+        <w:t>5/31/22 7:19 AM</w:t>
       </w:r>
       <w:r>
         <w:fldChar w:fldCharType="end"/>
@@ -499,7 +499,13 @@
         <w:t>The</w:t>
       </w:r>
       <w:r>
-        <w:t xml:space="preserve"> triaged threat candidates are ranked by the security SME and then ranked by the risk SME. The</w:t>
+        <w:t xml:space="preserve"> triaged threat candidates are ranked by the security SME and then r</w:t>
+      </w:r>
+      <w:r>
+        <w:t>is</w:t>
+      </w:r>
+      <w:r>
+        <w:t>ked by the risk SME. The</w:t>
       </w:r>
       <w:r>
         <w:t xml:space="preserve"> outputs are a </w:t>
@@ -1740,6 +1746,11 @@
         <w:docPartUnique/>
       </w:docPartObj>
     </w:sdtPr>
+    <w:sdtEndPr>
+      <w:rPr>
+        <w:rStyle w:val="PageNumber"/>
+      </w:rPr>
+    </w:sdtEndPr>
     <w:sdtContent>
       <w:p>
         <w:pPr>
@@ -1792,6 +1803,11 @@
         <w:docPartUnique/>
       </w:docPartObj>
     </w:sdtPr>
+    <w:sdtEndPr>
+      <w:rPr>
+        <w:rStyle w:val="PageNumber"/>
+      </w:rPr>
+    </w:sdtEndPr>
     <w:sdtContent>
       <w:p>
         <w:pPr>
@@ -2592,6 +2608,7 @@
   <w:style w:type="character" w:default="1" w:styleId="DefaultParagraphFont">
     <w:name w:val="Default Paragraph Font"/>
     <w:uiPriority w:val="1"/>
+    <w:semiHidden/>
     <w:unhideWhenUsed/>
   </w:style>
   <w:style w:type="table" w:default="1" w:styleId="TableNormal">

</xml_diff>